<commit_message>
Update template with labels
</commit_message>
<xml_diff>
--- a/App/Templates/acknowledgment_rentable_property.docx
+++ b/App/Templates/acknowledgment_rentable_property.docx
@@ -14,8 +14,6 @@
           <w:rtl/>
         </w:rPr>
       </w:pPr>
-      <w:bookmarkStart w:id="0" w:name="_GoBack"/>
-      <w:bookmarkEnd w:id="0"/>
       <w:r>
         <w:rPr>
           <w:b/>
@@ -152,7 +150,69 @@
           <w:szCs w:val="32"/>
           <w:rtl/>
         </w:rPr>
-        <w:t xml:space="preserve"> العقار المبين بالأوصاف الآتية: قطعة رقم (....) من مخطط (........) الواقع في حي (.......) والمذكور حدوده وأطواله في الصك رقم (....) الصادر من كتابة عدل (......) بتاريخ (........)؛ فأفيدكم أنني قد اطلعت على هذا العقار بشكل كامل الاطلاع النافي للجهالة وفحصته وأخذت رأي من أثق به وبخبرته من أصحاب الخبرة أو المهندسين فوجدته:</w:t>
+        <w:t xml:space="preserve"> العقار المبين بالأوصاف الآتية: قطعة رقم (</w:t>
+      </w:r>
+      <w:r>
+        <w:rPr>
+          <w:sz w:val="32"/>
+          <w:szCs w:val="32"/>
+        </w:rPr>
+        <w:t>{</w:t>
+      </w:r>
+      <w:proofErr w:type="spellStart"/>
+      <w:r>
+        <w:rPr>
+          <w:sz w:val="32"/>
+          <w:szCs w:val="32"/>
+        </w:rPr>
+        <w:t>land_number</w:t>
+      </w:r>
+      <w:proofErr w:type="spellEnd"/>
+      <w:r>
+        <w:rPr>
+          <w:sz w:val="32"/>
+          <w:szCs w:val="32"/>
+        </w:rPr>
+        <w:t>}</w:t>
+      </w:r>
+      <w:r>
+        <w:rPr>
+          <w:sz w:val="32"/>
+          <w:szCs w:val="32"/>
+          <w:rtl/>
+        </w:rPr>
+        <w:t>) من مخطط (........) الواقع في حي (.......) والمذكور حدوده وأطواله في الصك رقم (</w:t>
+      </w:r>
+      <w:r>
+        <w:rPr>
+          <w:sz w:val="32"/>
+          <w:szCs w:val="32"/>
+        </w:rPr>
+        <w:t>{</w:t>
+      </w:r>
+      <w:proofErr w:type="spellStart"/>
+      <w:r>
+        <w:rPr>
+          <w:sz w:val="32"/>
+          <w:szCs w:val="32"/>
+        </w:rPr>
+        <w:t>instrument_number</w:t>
+      </w:r>
+      <w:proofErr w:type="spellEnd"/>
+      <w:r>
+        <w:rPr>
+          <w:sz w:val="32"/>
+          <w:szCs w:val="32"/>
+        </w:rPr>
+        <w:t>}</w:t>
+      </w:r>
+      <w:r>
+        <w:rPr>
+          <w:sz w:val="32"/>
+          <w:szCs w:val="32"/>
+          <w:rtl/>
+        </w:rPr>
+        <w:t>) الصادر من كتابة عدل (......) بتاريخ (........)؛ فأفيدكم أنني قد اطلعت على هذا العقار بشكل كامل الاطلاع النافي للجهالة وفحصته وأخذت رأي من أثق به وبخبرته من أصحاب الخبرة أو المهندسين فوجدته:</w:t>
       </w:r>
     </w:p>
     <w:p>
@@ -167,15 +227,31 @@
       </w:pPr>
       <w:r>
         <w:rPr>
-          <w:rFonts w:hint="cs"/>
-          <w:sz w:val="32"/>
-          <w:szCs w:val="32"/>
-        </w:rPr>
-        <w:sym w:font="Wingdings" w:char="F0A8"/>
-      </w:r>
-      <w:r>
-        <w:rPr>
-          <w:rFonts w:hint="cs"/>
+          <w:sz w:val="32"/>
+          <w:szCs w:val="32"/>
+        </w:rPr>
+        <w:t>{</w:t>
+      </w:r>
+      <w:proofErr w:type="spellStart"/>
+      <w:proofErr w:type="gramStart"/>
+      <w:r>
+        <w:rPr>
+          <w:sz w:val="32"/>
+          <w:szCs w:val="32"/>
+        </w:rPr>
+        <w:t>fullyFinished</w:t>
+      </w:r>
+      <w:proofErr w:type="spellEnd"/>
+      <w:proofErr w:type="gramEnd"/>
+      <w:r>
+        <w:rPr>
+          <w:sz w:val="32"/>
+          <w:szCs w:val="32"/>
+        </w:rPr>
+        <w:t>}</w:t>
+      </w:r>
+      <w:r>
+        <w:rPr>
           <w:sz w:val="32"/>
           <w:szCs w:val="32"/>
           <w:rtl/>
@@ -206,21 +282,20 @@
       </w:pPr>
       <w:r>
         <w:rPr>
-          <w:rFonts w:hint="cs"/>
-          <w:sz w:val="32"/>
-          <w:szCs w:val="32"/>
-        </w:rPr>
-        <w:sym w:font="Wingdings" w:char="F0A8"/>
-      </w:r>
-      <w:r>
-        <w:rPr>
-          <w:rFonts w:hint="cs"/>
-          <w:sz w:val="32"/>
-          <w:szCs w:val="32"/>
-          <w:rtl/>
-        </w:rPr>
-        <w:t xml:space="preserve"> </w:t>
-      </w:r>
+          <w:sz w:val="32"/>
+          <w:szCs w:val="32"/>
+        </w:rPr>
+        <w:t>{</w:t>
+      </w:r>
+      <w:proofErr w:type="gramStart"/>
+      <w:r>
+        <w:rPr>
+          <w:sz w:val="32"/>
+          <w:szCs w:val="32"/>
+        </w:rPr>
+        <w:t>notes}</w:t>
+      </w:r>
+      <w:proofErr w:type="gramEnd"/>
       <w:r>
         <w:rPr>
           <w:sz w:val="32"/>
@@ -244,9 +319,24 @@
         <w:rPr>
           <w:sz w:val="32"/>
           <w:szCs w:val="32"/>
-          <w:rtl/>
-        </w:rPr>
-        <w:t>(   )</w:t>
+        </w:rPr>
+        <w:t>{</w:t>
+      </w:r>
+      <w:proofErr w:type="gramStart"/>
+      <w:r>
+        <w:rPr>
+          <w:sz w:val="32"/>
+          <w:szCs w:val="32"/>
+        </w:rPr>
+        <w:t>finishes</w:t>
+      </w:r>
+      <w:proofErr w:type="gramEnd"/>
+      <w:r>
+        <w:rPr>
+          <w:sz w:val="32"/>
+          <w:szCs w:val="32"/>
+        </w:rPr>
+        <w:t>}</w:t>
       </w:r>
       <w:r>
         <w:rPr>
@@ -289,12 +379,43 @@
       </w:pPr>
       <w:r>
         <w:rPr>
-          <w:rFonts w:hint="cs"/>
-          <w:sz w:val="32"/>
-          <w:szCs w:val="32"/>
-          <w:rtl/>
-        </w:rPr>
-        <w:t xml:space="preserve">(   ) </w:t>
+          <w:sz w:val="32"/>
+          <w:szCs w:val="32"/>
+          <w:rtl/>
+        </w:rPr>
+        <w:t xml:space="preserve"> </w:t>
+      </w:r>
+      <w:r>
+        <w:rPr>
+          <w:sz w:val="32"/>
+          <w:szCs w:val="32"/>
+        </w:rPr>
+        <w:t>{</w:t>
+      </w:r>
+      <w:proofErr w:type="gramStart"/>
+      <w:r>
+        <w:rPr>
+          <w:sz w:val="32"/>
+          <w:szCs w:val="32"/>
+        </w:rPr>
+        <w:t>paints</w:t>
+      </w:r>
+      <w:proofErr w:type="gramEnd"/>
+      <w:r>
+        <w:rPr>
+          <w:sz w:val="32"/>
+          <w:szCs w:val="32"/>
+        </w:rPr>
+        <w:t>}</w:t>
+      </w:r>
+      <w:r>
+        <w:rPr>
+          <w:rFonts w:hint="cs"/>
+          <w:sz w:val="32"/>
+          <w:szCs w:val="32"/>
+          <w:rtl/>
+        </w:rPr>
+        <w:t xml:space="preserve"> </w:t>
       </w:r>
       <w:r>
         <w:rPr>
@@ -333,7 +454,39 @@
           <w:szCs w:val="32"/>
           <w:rtl/>
         </w:rPr>
-        <w:t xml:space="preserve">(   ) </w:t>
+        <w:t xml:space="preserve"> </w:t>
+      </w:r>
+      <w:r>
+        <w:rPr>
+          <w:sz w:val="32"/>
+          <w:szCs w:val="32"/>
+        </w:rPr>
+        <w:t>{</w:t>
+      </w:r>
+      <w:proofErr w:type="gramStart"/>
+      <w:r>
+        <w:rPr>
+          <w:sz w:val="32"/>
+          <w:szCs w:val="32"/>
+        </w:rPr>
+        <w:t>electrical</w:t>
+      </w:r>
+      <w:proofErr w:type="gramEnd"/>
+      <w:r>
+        <w:rPr>
+          <w:sz w:val="32"/>
+          <w:szCs w:val="32"/>
+        </w:rPr>
+        <w:t>}</w:t>
+      </w:r>
+      <w:r>
+        <w:rPr>
+          <w:rFonts w:hint="cs"/>
+          <w:sz w:val="32"/>
+          <w:szCs w:val="32"/>
+          <w:rtl/>
+        </w:rPr>
+        <w:t xml:space="preserve"> </w:t>
       </w:r>
       <w:r>
         <w:rPr>
@@ -359,12 +512,43 @@
       </w:pPr>
       <w:r>
         <w:rPr>
-          <w:rFonts w:hint="cs"/>
-          <w:sz w:val="32"/>
-          <w:szCs w:val="32"/>
-          <w:rtl/>
-        </w:rPr>
-        <w:t>(   ) بلاط السطح أو عوازل السطح.</w:t>
+          <w:sz w:val="32"/>
+          <w:szCs w:val="32"/>
+          <w:rtl/>
+        </w:rPr>
+        <w:t xml:space="preserve"> </w:t>
+      </w:r>
+      <w:r>
+        <w:rPr>
+          <w:sz w:val="32"/>
+          <w:szCs w:val="32"/>
+        </w:rPr>
+        <w:t>{</w:t>
+      </w:r>
+      <w:proofErr w:type="gramStart"/>
+      <w:r>
+        <w:rPr>
+          <w:sz w:val="32"/>
+          <w:szCs w:val="32"/>
+        </w:rPr>
+        <w:t>tiles</w:t>
+      </w:r>
+      <w:proofErr w:type="gramEnd"/>
+      <w:r>
+        <w:rPr>
+          <w:sz w:val="32"/>
+          <w:szCs w:val="32"/>
+        </w:rPr>
+        <w:t>}</w:t>
+      </w:r>
+      <w:r>
+        <w:rPr>
+          <w:rFonts w:hint="cs"/>
+          <w:sz w:val="32"/>
+          <w:szCs w:val="32"/>
+          <w:rtl/>
+        </w:rPr>
+        <w:t xml:space="preserve"> بلاط السطح أو عوازل السطح.</w:t>
       </w:r>
     </w:p>
     <w:p>
@@ -382,12 +566,35 @@
       </w:pPr>
       <w:r>
         <w:rPr>
-          <w:rFonts w:hint="cs"/>
-          <w:sz w:val="32"/>
-          <w:szCs w:val="32"/>
-          <w:rtl/>
-        </w:rPr>
-        <w:t>(   ) أبواب العقار الداخلية (الخشب).</w:t>
+          <w:sz w:val="32"/>
+          <w:szCs w:val="32"/>
+        </w:rPr>
+        <w:t>{</w:t>
+      </w:r>
+      <w:proofErr w:type="gramStart"/>
+      <w:r>
+        <w:rPr>
+          <w:sz w:val="32"/>
+          <w:szCs w:val="32"/>
+        </w:rPr>
+        <w:t>wood</w:t>
+      </w:r>
+      <w:proofErr w:type="gramEnd"/>
+      <w:r>
+        <w:rPr>
+          <w:sz w:val="32"/>
+          <w:szCs w:val="32"/>
+        </w:rPr>
+        <w:t>}</w:t>
+      </w:r>
+      <w:r>
+        <w:rPr>
+          <w:rFonts w:hint="cs"/>
+          <w:sz w:val="32"/>
+          <w:szCs w:val="32"/>
+          <w:rtl/>
+        </w:rPr>
+        <w:t xml:space="preserve"> أبواب العقار الداخلية (الخشب).</w:t>
       </w:r>
     </w:p>
     <w:p>
@@ -405,12 +612,43 @@
       </w:pPr>
       <w:r>
         <w:rPr>
-          <w:rFonts w:hint="cs"/>
-          <w:sz w:val="32"/>
-          <w:szCs w:val="32"/>
-          <w:rtl/>
-        </w:rPr>
-        <w:t>(   ) الأدوات الصحية.</w:t>
+          <w:sz w:val="32"/>
+          <w:szCs w:val="32"/>
+          <w:rtl/>
+        </w:rPr>
+        <w:t xml:space="preserve"> </w:t>
+      </w:r>
+      <w:r>
+        <w:rPr>
+          <w:sz w:val="32"/>
+          <w:szCs w:val="32"/>
+        </w:rPr>
+        <w:t>{</w:t>
+      </w:r>
+      <w:proofErr w:type="gramStart"/>
+      <w:r>
+        <w:rPr>
+          <w:sz w:val="32"/>
+          <w:szCs w:val="32"/>
+        </w:rPr>
+        <w:t>sanitary</w:t>
+      </w:r>
+      <w:proofErr w:type="gramEnd"/>
+      <w:r>
+        <w:rPr>
+          <w:sz w:val="32"/>
+          <w:szCs w:val="32"/>
+        </w:rPr>
+        <w:t>}</w:t>
+      </w:r>
+      <w:r>
+        <w:rPr>
+          <w:rFonts w:hint="cs"/>
+          <w:sz w:val="32"/>
+          <w:szCs w:val="32"/>
+          <w:rtl/>
+        </w:rPr>
+        <w:t xml:space="preserve"> الأدوات الصحية.</w:t>
       </w:r>
     </w:p>
     <w:p>
@@ -427,9 +665,24 @@
         <w:rPr>
           <w:sz w:val="32"/>
           <w:szCs w:val="32"/>
-          <w:rtl/>
-        </w:rPr>
-        <w:t>(   )</w:t>
+        </w:rPr>
+        <w:t>{</w:t>
+      </w:r>
+      <w:proofErr w:type="gramStart"/>
+      <w:r>
+        <w:rPr>
+          <w:sz w:val="32"/>
+          <w:szCs w:val="32"/>
+        </w:rPr>
+        <w:t>difference</w:t>
+      </w:r>
+      <w:proofErr w:type="gramEnd"/>
+      <w:r>
+        <w:rPr>
+          <w:sz w:val="32"/>
+          <w:szCs w:val="32"/>
+        </w:rPr>
+        <w:t>}</w:t>
       </w:r>
       <w:r>
         <w:rPr>
@@ -456,9 +709,24 @@
         <w:rPr>
           <w:sz w:val="32"/>
           <w:szCs w:val="32"/>
-          <w:rtl/>
-        </w:rPr>
-        <w:t>(   )</w:t>
+        </w:rPr>
+        <w:t>{</w:t>
+      </w:r>
+      <w:proofErr w:type="gramStart"/>
+      <w:r>
+        <w:rPr>
+          <w:sz w:val="32"/>
+          <w:szCs w:val="32"/>
+        </w:rPr>
+        <w:t>water</w:t>
+      </w:r>
+      <w:proofErr w:type="gramEnd"/>
+      <w:r>
+        <w:rPr>
+          <w:sz w:val="32"/>
+          <w:szCs w:val="32"/>
+        </w:rPr>
+        <w:t>}</w:t>
       </w:r>
       <w:r>
         <w:rPr>
@@ -493,9 +761,24 @@
         <w:rPr>
           <w:sz w:val="32"/>
           <w:szCs w:val="32"/>
-          <w:rtl/>
-        </w:rPr>
-        <w:t>(   )</w:t>
+        </w:rPr>
+        <w:t>{</w:t>
+      </w:r>
+      <w:proofErr w:type="gramStart"/>
+      <w:r>
+        <w:rPr>
+          <w:sz w:val="32"/>
+          <w:szCs w:val="32"/>
+        </w:rPr>
+        <w:t>age</w:t>
+      </w:r>
+      <w:proofErr w:type="gramEnd"/>
+      <w:r>
+        <w:rPr>
+          <w:sz w:val="32"/>
+          <w:szCs w:val="32"/>
+        </w:rPr>
+        <w:t>}</w:t>
       </w:r>
       <w:r>
         <w:rPr>
@@ -529,9 +812,24 @@
         <w:rPr>
           <w:sz w:val="32"/>
           <w:szCs w:val="32"/>
-          <w:rtl/>
-        </w:rPr>
-        <w:t>(   )</w:t>
+        </w:rPr>
+        <w:t>{</w:t>
+      </w:r>
+      <w:proofErr w:type="gramStart"/>
+      <w:r>
+        <w:rPr>
+          <w:sz w:val="32"/>
+          <w:szCs w:val="32"/>
+        </w:rPr>
+        <w:t>others</w:t>
+      </w:r>
+      <w:proofErr w:type="gramEnd"/>
+      <w:r>
+        <w:rPr>
+          <w:sz w:val="32"/>
+          <w:szCs w:val="32"/>
+        </w:rPr>
+        <w:t>}</w:t>
       </w:r>
       <w:r>
         <w:rPr>
@@ -566,29 +864,29 @@
           <w:sz w:val="32"/>
           <w:szCs w:val="32"/>
           <w:u w:val="single"/>
-          <w:rtl/>
-        </w:rPr>
-        <w:t>(</w:t>
-      </w:r>
-      <w:r>
-        <w:rPr>
-          <w:rFonts w:hint="cs"/>
+        </w:rPr>
+        <w:t>{</w:t>
+      </w:r>
+      <w:proofErr w:type="gramStart"/>
+      <w:r>
+        <w:rPr>
           <w:sz w:val="32"/>
           <w:szCs w:val="32"/>
           <w:u w:val="single"/>
-          <w:rtl/>
-        </w:rPr>
-        <w:t xml:space="preserve">  </w:t>
-      </w:r>
+        </w:rPr>
+        <w:t>fees</w:t>
+      </w:r>
+      <w:proofErr w:type="gramEnd"/>
       <w:r>
         <w:rPr>
           <w:sz w:val="32"/>
           <w:szCs w:val="32"/>
           <w:u w:val="single"/>
-          <w:rtl/>
-        </w:rPr>
-        <w:t xml:space="preserve"> )</w:t>
-      </w:r>
+        </w:rPr>
+        <w:t>}</w:t>
+      </w:r>
+      <w:bookmarkStart w:id="0" w:name="_GoBack"/>
+      <w:bookmarkEnd w:id="0"/>
       <w:r>
         <w:rPr>
           <w:sz w:val="32"/>
@@ -1863,7 +2161,7 @@
   <a:extraClrSchemeLst/>
   <a:extLst>
     <a:ext uri="{05A4C25C-085E-4340-85A3-A5531E510DB2}">
-      <thm15:themeFamily xmlns:thm15="http://schemas.microsoft.com/office/thememl/2012/main" xmlns="" name="Office Theme" id="{62F939B6-93AF-4DB8-9C6B-D6C7DFDC589F}" vid="{4A3C46E8-61CC-4603-A589-7422A47A8E4A}"/>
+      <thm15:themeFamily xmlns="" xmlns:thm15="http://schemas.microsoft.com/office/thememl/2012/main" name="Office Theme" id="{62F939B6-93AF-4DB8-9C6B-D6C7DFDC589F}" vid="{4A3C46E8-61CC-4603-A589-7422A47A8E4A}"/>
     </a:ext>
   </a:extLst>
 </a:theme>

</xml_diff>